<commit_message>
New QR-code for Snake
</commit_message>
<xml_diff>
--- a/2025-Easterhunt/printable-qr-code-snake.docx
+++ b/2025-Easterhunt/printable-qr-code-snake.docx
@@ -1,11 +1,7 @@
 
 <file path=word/document.xml><?xml version="1.0" encoding="utf-8"?>
-<w:document xmlns:wpc="http://schemas.microsoft.com/office/word/2010/wordprocessingCanvas" xmlns:cx="http://schemas.microsoft.com/office/drawing/2014/chartex" xmlns:cx1="http://schemas.microsoft.com/office/drawing/2015/9/8/chartex" xmlns:cx2="http://schemas.microsoft.com/office/drawing/2015/10/21/chartex" xmlns:cx3="http://schemas.microsoft.com/office/drawing/2016/5/9/chartex" xmlns:cx4="http://schemas.microsoft.com/office/drawing/2016/5/10/chartex" xmlns:cx5="http://schemas.microsoft.com/office/drawing/2016/5/11/chartex" xmlns:cx6="http://schemas.microsoft.com/office/drawing/2016/5/12/chartex" xmlns:cx7="http://schemas.microsoft.com/office/drawing/2016/5/13/chartex" xmlns:cx8="http://schemas.microsoft.com/office/drawing/2016/5/14/chartex" xmlns:mc="http://schemas.openxmlformats.org/markup-compatibility/2006" xmlns:aink="http://schemas.microsoft.com/office/drawing/2016/ink" xmlns:am3d="http://schemas.microsoft.com/office/drawing/2017/model3d" xmlns:o="urn:schemas-microsoft-com:office:office" xmlns:oel="http://schemas.microsoft.com/office/2019/extlst" xmlns:r="http://schemas.openxmlformats.org/officeDocument/2006/relationships" xmlns:m="http://schemas.openxmlformats.org/officeDocument/2006/math" xmlns:v="urn:schemas-microsoft-com:vml" xmlns:wp14="http://schemas.microsoft.com/office/word/2010/wordprocessingDrawing" xmlns:wp="http://schemas.openxmlformats.org/drawingml/2006/wordprocessingDrawing" xmlns:w10="urn:schemas-microsoft-com:office:word" xmlns:w="http://schemas.openxmlformats.org/wordprocessingml/2006/main" xmlns:w14="http://schemas.microsoft.com/office/word/2010/wordml" xmlns:w15="http://schemas.microsoft.com/office/word/2012/wordml" xmlns:w16cex="http://schemas.microsoft.com/office/word/2018/wordml/cex" xmlns:w16cid="http://schemas.microsoft.com/office/word/2016/wordml/cid" xmlns:w16="http://schemas.microsoft.com/office/word/2018/wordml" xmlns:w16du="http://schemas.microsoft.com/office/word/2023/wordml/word16du" xmlns:w16sdtdh="http://schemas.microsoft.com/office/word/2020/wordml/sdtdatahash" xmlns:w16se="http://schemas.microsoft.com/office/word/2015/wordml/symex" xmlns:wpg="http://schemas.microsoft.com/office/word/2010/wordprocessingGroup" xmlns:wpi="http://schemas.microsoft.com/office/word/2010/wordprocessingInk" xmlns:wne="http://schemas.microsoft.com/office/word/2006/wordml" xmlns:wps="http://schemas.microsoft.com/office/word/2010/wordprocessingShape" mc:Ignorable="w14 w15 w16se w16cid w16 w16cex w16sdtdh w16du wp14">
+<w:document xmlns:wpc="http://schemas.microsoft.com/office/word/2010/wordprocessingCanvas" xmlns:cx="http://schemas.microsoft.com/office/drawing/2014/chartex" xmlns:cx1="http://schemas.microsoft.com/office/drawing/2015/9/8/chartex" xmlns:cx2="http://schemas.microsoft.com/office/drawing/2015/10/21/chartex" xmlns:cx3="http://schemas.microsoft.com/office/drawing/2016/5/9/chartex" xmlns:cx4="http://schemas.microsoft.com/office/drawing/2016/5/10/chartex" xmlns:cx5="http://schemas.microsoft.com/office/drawing/2016/5/11/chartex" xmlns:cx6="http://schemas.microsoft.com/office/drawing/2016/5/12/chartex" xmlns:cx7="http://schemas.microsoft.com/office/drawing/2016/5/13/chartex" xmlns:cx8="http://schemas.microsoft.com/office/drawing/2016/5/14/chartex" xmlns:mc="http://schemas.openxmlformats.org/markup-compatibility/2006" xmlns:aink="http://schemas.microsoft.com/office/drawing/2016/ink" xmlns:am3d="http://schemas.microsoft.com/office/drawing/2017/model3d" xmlns:o="urn:schemas-microsoft-com:office:office" xmlns:oel="http://schemas.microsoft.com/office/2019/extlst" xmlns:r="http://schemas.openxmlformats.org/officeDocument/2006/relationships" xmlns:m="http://schemas.openxmlformats.org/officeDocument/2006/math" xmlns:v="urn:schemas-microsoft-com:vml" xmlns:wp14="http://schemas.microsoft.com/office/word/2010/wordprocessingDrawing" xmlns:wp="http://schemas.openxmlformats.org/drawingml/2006/wordprocessingDrawing" xmlns:w10="urn:schemas-microsoft-com:office:word" xmlns:w="http://schemas.openxmlformats.org/wordprocessingml/2006/main" xmlns:w14="http://schemas.microsoft.com/office/word/2010/wordml" xmlns:w15="http://schemas.microsoft.com/office/word/2012/wordml" xmlns:w16cex="http://schemas.microsoft.com/office/word/2018/wordml/cex" xmlns:w16cid="http://schemas.microsoft.com/office/word/2016/wordml/cid" xmlns:w16="http://schemas.microsoft.com/office/word/2018/wordml" xmlns:w16du="http://schemas.microsoft.com/office/word/2023/wordml/word16du" xmlns:w16sdtdh="http://schemas.microsoft.com/office/word/2020/wordml/sdtdatahash" xmlns:w16sdtfl="http://schemas.microsoft.com/office/word/2024/wordml/sdtformatlock" xmlns:w16se="http://schemas.microsoft.com/office/word/2015/wordml/symex" xmlns:wpg="http://schemas.microsoft.com/office/word/2010/wordprocessingGroup" xmlns:wpi="http://schemas.microsoft.com/office/word/2010/wordprocessingInk" xmlns:wne="http://schemas.microsoft.com/office/word/2006/wordml" xmlns:wps="http://schemas.microsoft.com/office/word/2010/wordprocessingShape" mc:Ignorable="w14 w15 w16se w16cid w16 w16cex w16sdtdh w16sdtfl w16du wp14">
   <w:body>
-    <w:p/>
-    <w:p/>
-    <w:p/>
-    <w:p/>
     <w:p>
       <w:r>
         <w:rPr>
@@ -14,214 +10,13 @@
         <mc:AlternateContent>
           <mc:Choice Requires="wpg">
             <w:drawing>
-              <wp:anchor distT="0" distB="0" distL="114300" distR="114300" simplePos="0" relativeHeight="251663360" behindDoc="0" locked="0" layoutInCell="1" allowOverlap="1" wp14:anchorId="43663BDC" wp14:editId="0F31CA8A">
+              <wp:anchor distT="0" distB="0" distL="228600" distR="228600" simplePos="0" relativeHeight="251665408" behindDoc="0" locked="0" layoutInCell="1" allowOverlap="1" wp14:anchorId="0CE8F0A1" wp14:editId="5F913169">
                 <wp:simplePos x="0" y="0"/>
-                <wp:positionH relativeFrom="column">
-                  <wp:posOffset>-451692</wp:posOffset>
+                <wp:positionH relativeFrom="page">
+                  <wp:posOffset>349250</wp:posOffset>
                 </wp:positionH>
                 <wp:positionV relativeFrom="page">
-                  <wp:posOffset>2498090</wp:posOffset>
-                </wp:positionV>
-                <wp:extent cx="6602730" cy="8622665"/>
-                <wp:effectExtent l="0" t="0" r="0" b="0"/>
-                <wp:wrapThrough wrapText="bothSides">
-                  <wp:wrapPolygon edited="0">
-                    <wp:start x="10906" y="2678"/>
-                    <wp:lineTo x="7915" y="3587"/>
-                    <wp:lineTo x="4175" y="3638"/>
-                    <wp:lineTo x="3802" y="3688"/>
-                    <wp:lineTo x="3802" y="6821"/>
-                    <wp:lineTo x="3428" y="9246"/>
-                    <wp:lineTo x="2929" y="10559"/>
-                    <wp:lineTo x="2867" y="10812"/>
-                    <wp:lineTo x="3303" y="11671"/>
-                    <wp:lineTo x="1932" y="12024"/>
-                    <wp:lineTo x="1807" y="12125"/>
-                    <wp:lineTo x="1807" y="12479"/>
-                    <wp:lineTo x="1558" y="13287"/>
-                    <wp:lineTo x="1433" y="13388"/>
-                    <wp:lineTo x="1620" y="13692"/>
-                    <wp:lineTo x="2057" y="14096"/>
-                    <wp:lineTo x="1496" y="14247"/>
-                    <wp:lineTo x="1433" y="14449"/>
-                    <wp:lineTo x="1620" y="14904"/>
-                    <wp:lineTo x="1994" y="15712"/>
-                    <wp:lineTo x="1371" y="16117"/>
-                    <wp:lineTo x="1309" y="16420"/>
-                    <wp:lineTo x="1683" y="17329"/>
-                    <wp:lineTo x="1620" y="18138"/>
-                    <wp:lineTo x="1309" y="18542"/>
-                    <wp:lineTo x="1371" y="18744"/>
-                    <wp:lineTo x="2244" y="18946"/>
-                    <wp:lineTo x="2181" y="19451"/>
-                    <wp:lineTo x="4674" y="19754"/>
-                    <wp:lineTo x="8351" y="19754"/>
-                    <wp:lineTo x="8413" y="20057"/>
-                    <wp:lineTo x="10096" y="20057"/>
-                    <wp:lineTo x="10158" y="19956"/>
-                    <wp:lineTo x="10532" y="19754"/>
-                    <wp:lineTo x="10844" y="19148"/>
-                    <wp:lineTo x="10906" y="18946"/>
-                    <wp:lineTo x="12339" y="18138"/>
-                    <wp:lineTo x="17699" y="18138"/>
-                    <wp:lineTo x="19693" y="17935"/>
-                    <wp:lineTo x="19818" y="16521"/>
-                    <wp:lineTo x="19693" y="15712"/>
-                    <wp:lineTo x="18571" y="14904"/>
-                    <wp:lineTo x="18696" y="13287"/>
-                    <wp:lineTo x="19070" y="11671"/>
-                    <wp:lineTo x="19506" y="10862"/>
-                    <wp:lineTo x="19381" y="10307"/>
-                    <wp:lineTo x="19257" y="10054"/>
-                    <wp:lineTo x="18758" y="8437"/>
-                    <wp:lineTo x="18696" y="3739"/>
-                    <wp:lineTo x="17823" y="3587"/>
-                    <wp:lineTo x="14458" y="3587"/>
-                    <wp:lineTo x="11467" y="2678"/>
-                    <wp:lineTo x="10906" y="2678"/>
-                  </wp:wrapPolygon>
-                </wp:wrapThrough>
-                <wp:docPr id="456934650" name="Group 13"/>
-                <wp:cNvGraphicFramePr/>
-                <a:graphic xmlns:a="http://schemas.openxmlformats.org/drawingml/2006/main">
-                  <a:graphicData uri="http://schemas.microsoft.com/office/word/2010/wordprocessingGroup">
-                    <wpg:wgp>
-                      <wpg:cNvGrpSpPr/>
-                      <wpg:grpSpPr>
-                        <a:xfrm>
-                          <a:off x="0" y="0"/>
-                          <a:ext cx="6602730" cy="8622665"/>
-                          <a:chOff x="0" y="0"/>
-                          <a:chExt cx="6602730" cy="8622665"/>
-                        </a:xfrm>
-                      </wpg:grpSpPr>
-                      <pic:pic xmlns:pic="http://schemas.openxmlformats.org/drawingml/2006/picture">
-                        <pic:nvPicPr>
-                          <pic:cNvPr id="1242300004" name="Picture 12" descr="A yellow frame with flowers and a bunny&#10;&#10;Description automatically generated"/>
-                          <pic:cNvPicPr>
-                            <a:picLocks noChangeAspect="1"/>
-                          </pic:cNvPicPr>
-                        </pic:nvPicPr>
-                        <pic:blipFill>
-                          <a:blip r:embed="rId4">
-                            <a:extLst>
-                              <a:ext uri="{28A0092B-C50C-407E-A947-70E740481C1C}">
-                                <a14:useLocalDpi xmlns:a14="http://schemas.microsoft.com/office/drawing/2010/main" val="0"/>
-                              </a:ext>
-                              <a:ext uri="{837473B0-CC2E-450A-ABE3-18F120FF3D39}">
-                                <a1611:picAttrSrcUrl xmlns:a1611="http://schemas.microsoft.com/office/drawing/2016/11/main" r:id="rId5"/>
-                              </a:ext>
-                            </a:extLst>
-                          </a:blip>
-                          <a:stretch>
-                            <a:fillRect/>
-                          </a:stretch>
-                        </pic:blipFill>
-                        <pic:spPr>
-                          <a:xfrm>
-                            <a:off x="0" y="0"/>
-                            <a:ext cx="6602730" cy="8622665"/>
-                          </a:xfrm>
-                          <a:prstGeom prst="rect">
-                            <a:avLst/>
-                          </a:prstGeom>
-                        </pic:spPr>
-                      </pic:pic>
-                      <pic:pic xmlns:pic="http://schemas.openxmlformats.org/drawingml/2006/picture">
-                        <pic:nvPicPr>
-                          <pic:cNvPr id="982139429" name="Graphic 4"/>
-                          <pic:cNvPicPr>
-                            <a:picLocks noChangeAspect="1"/>
-                          </pic:cNvPicPr>
-                        </pic:nvPicPr>
-                        <pic:blipFill>
-                          <a:blip r:embed="rId6" cstate="print">
-                            <a:extLst>
-                              <a:ext uri="{28A0092B-C50C-407E-A947-70E740481C1C}">
-                                <a14:useLocalDpi xmlns:a14="http://schemas.microsoft.com/office/drawing/2010/main" val="0"/>
-                              </a:ext>
-                              <a:ext uri="{96DAC541-7B7A-43D3-8B79-37D633B846F1}">
-                                <asvg:svgBlip xmlns:asvg="http://schemas.microsoft.com/office/drawing/2016/SVG/main" r:embed="rId7"/>
-                              </a:ext>
-                            </a:extLst>
-                          </a:blip>
-                          <a:stretch>
-                            <a:fillRect/>
-                          </a:stretch>
-                        </pic:blipFill>
-                        <pic:spPr>
-                          <a:xfrm>
-                            <a:off x="1658679" y="2041451"/>
-                            <a:ext cx="3582670" cy="3582670"/>
-                          </a:xfrm>
-                          <a:prstGeom prst="rect">
-                            <a:avLst/>
-                          </a:prstGeom>
-                        </pic:spPr>
-                      </pic:pic>
-                    </wpg:wgp>
-                  </a:graphicData>
-                </a:graphic>
-                <wp14:sizeRelV relativeFrom="margin">
-                  <wp14:pctHeight>0</wp14:pctHeight>
-                </wp14:sizeRelV>
-              </wp:anchor>
-            </w:drawing>
-          </mc:Choice>
-          <mc:Fallback>
-            <w:pict>
-              <v:group w14:anchorId="46488FE5" id="Group 13" o:spid="_x0000_s1026" style="position:absolute;margin-left:-35.55pt;margin-top:196.7pt;width:519.9pt;height:678.95pt;z-index:251663360;mso-position-vertical-relative:page;mso-height-relative:margin" coordsize="66027,86226" o:gfxdata="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">
-                <v:shapetype id="_x0000_t75" coordsize="21600,21600" o:spt="75" o:preferrelative="t" path="m@4@5l@4@11@9@11@9@5xe" filled="f" stroked="f">
-                  <v:stroke joinstyle="miter"/>
-                  <v:formulas>
-                    <v:f eqn="if lineDrawn pixelLineWidth 0"/>
-                    <v:f eqn="sum @0 1 0"/>
-                    <v:f eqn="sum 0 0 @1"/>
-                    <v:f eqn="prod @2 1 2"/>
-                    <v:f eqn="prod @3 21600 pixelWidth"/>
-                    <v:f eqn="prod @3 21600 pixelHeight"/>
-                    <v:f eqn="sum @0 0 1"/>
-                    <v:f eqn="prod @6 1 2"/>
-                    <v:f eqn="prod @7 21600 pixelWidth"/>
-                    <v:f eqn="sum @8 21600 0"/>
-                    <v:f eqn="prod @7 21600 pixelHeight"/>
-                    <v:f eqn="sum @10 21600 0"/>
-                  </v:formulas>
-                  <v:path o:extrusionok="f" gradientshapeok="t" o:connecttype="rect"/>
-                  <o:lock v:ext="edit" aspectratio="t"/>
-                </v:shapetype>
-                <v:shape id="Picture 12" o:spid="_x0000_s1027" type="#_x0000_t75" alt="A yellow frame with flowers and a bunny&#10;&#10;Description automatically generated" style="position:absolute;width:66027;height:86226;visibility:visible;mso-wrap-style:square" o:gfxdata="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">
-                  <v:imagedata r:id="rId8" o:title="A yellow frame with flowers and a bunny&#10;&#10;Description automatically generated"/>
-                </v:shape>
-                <v:shape id="Graphic 4" o:spid="_x0000_s1028" type="#_x0000_t75" style="position:absolute;left:16586;top:20414;width:35827;height:35827;visibility:visible;mso-wrap-style:square" o:gfxdata="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">
-                  <v:imagedata r:id="rId9" o:title=""/>
-                </v:shape>
-                <w10:wrap type="through" anchory="page"/>
-              </v:group>
-            </w:pict>
-          </mc:Fallback>
-        </mc:AlternateContent>
-      </w:r>
-    </w:p>
-    <w:p/>
-    <w:p/>
-    <w:p/>
-    <w:p/>
-    <w:p>
-      <w:r>
-        <w:rPr>
-          <w:noProof/>
-        </w:rPr>
-        <mc:AlternateContent>
-          <mc:Choice Requires="wpg">
-            <w:drawing>
-              <wp:anchor distT="0" distB="0" distL="228600" distR="228600" simplePos="0" relativeHeight="251665408" behindDoc="0" locked="0" layoutInCell="1" allowOverlap="1" wp14:anchorId="0CE8F0A1" wp14:editId="22FBF28F">
-                <wp:simplePos x="0" y="0"/>
-                <wp:positionH relativeFrom="page">
-                  <wp:posOffset>350875</wp:posOffset>
-                </wp:positionH>
-                <wp:positionV relativeFrom="page">
-                  <wp:posOffset>786602</wp:posOffset>
+                  <wp:posOffset>342900</wp:posOffset>
                 </wp:positionV>
                 <wp:extent cx="4746625" cy="2029460"/>
                 <wp:effectExtent l="0" t="0" r="0" b="0"/>
@@ -408,7 +203,7 @@
                               <a:avLst/>
                             </a:prstGeom>
                             <a:blipFill>
-                              <a:blip r:embed="rId10"/>
+                              <a:blip r:embed="rId4"/>
                               <a:stretch>
                                 <a:fillRect/>
                               </a:stretch>
@@ -446,7 +241,7 @@
                         <wps:cNvSpPr txBox="1"/>
                         <wps:spPr>
                           <a:xfrm>
-                            <a:off x="237687" y="398609"/>
+                            <a:off x="574943" y="81217"/>
                             <a:ext cx="2643745" cy="1465347"/>
                           </a:xfrm>
                           <a:prstGeom prst="rect">
@@ -580,7 +375,7 @@
           </mc:Choice>
           <mc:Fallback>
             <w:pict>
-              <v:group w14:anchorId="0CE8F0A1" id="Gruppe 173" o:spid="_x0000_s1026" style="position:absolute;margin-left:27.65pt;margin-top:61.95pt;width:373.75pt;height:159.8pt;z-index:251665408;mso-wrap-distance-left:18pt;mso-wrap-distance-right:18pt;mso-position-horizontal-relative:page;mso-position-vertical-relative:page;mso-width-relative:margin;mso-height-relative:margin" coordsize="32186,20287" o:gfxdata="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">
+              <v:group w14:anchorId="0CE8F0A1" id="Gruppe 173" o:spid="_x0000_s1026" style="position:absolute;margin-left:27.5pt;margin-top:27pt;width:373.75pt;height:159.8pt;z-index:251665408;mso-wrap-distance-left:18pt;mso-wrap-distance-right:18pt;mso-position-horizontal-relative:page;mso-position-vertical-relative:page;mso-width-relative:margin;mso-height-relative:margin" coordsize="32186,20287" o:gfxdata="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">
                 <v:rect id="Rektangel 174" o:spid="_x0000_s1027" style="position:absolute;width:32186;height:20287;visibility:visible;mso-wrap-style:square;v-text-anchor:middle" o:gfxdata="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" fillcolor="white [3212]" stroked="f" strokeweight="1pt">
                   <v:fill opacity="0"/>
                 </v:rect>
@@ -590,14 +385,14 @@
                     <v:path arrowok="t" o:connecttype="custom" o:connectlocs="0,0;1466258,0;1085979,274158;0,1012274;0,0" o:connectangles="0,0,0,0,0"/>
                   </v:shape>
                   <v:rect id="Rektangel 177" o:spid="_x0000_s1030" style="position:absolute;left:2286;width:14721;height:10241;visibility:visible;mso-wrap-style:square;v-text-anchor:middle" o:gfxdata="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" stroked="f" strokeweight="1pt">
-                    <v:fill r:id="rId11" o:title="" recolor="t" rotate="t" type="frame"/>
+                    <v:fill r:id="rId5" o:title="" recolor="t" rotate="t" type="frame"/>
                   </v:rect>
                 </v:group>
                 <v:shapetype id="_x0000_t202" coordsize="21600,21600" o:spt="202" path="m,l,21600r21600,l21600,xe">
                   <v:stroke joinstyle="miter"/>
                   <v:path gradientshapeok="t" o:connecttype="rect"/>
                 </v:shapetype>
-                <v:shape id="Tekstboks 178" o:spid="_x0000_s1031" type="#_x0000_t202" style="position:absolute;left:2376;top:3986;width:26438;height:14653;visibility:visible;mso-wrap-style:square;v-text-anchor:top" o:gfxdata="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" filled="f" stroked="f" strokeweight=".5pt">
+                <v:shape id="Tekstboks 178" o:spid="_x0000_s1031" type="#_x0000_t202" style="position:absolute;left:5749;top:812;width:26437;height:14653;visibility:visible;mso-wrap-style:square;v-text-anchor:top" o:gfxdata="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" filled="f" stroked="f" strokeweight=".5pt">
                   <v:textbox inset="3.6pt,7.2pt,0,0">
                     <w:txbxContent>
                       <w:p>
@@ -693,6 +488,202 @@
         </mc:AlternateContent>
       </w:r>
     </w:p>
+    <w:p/>
+    <w:p>
+      <w:r>
+        <w:rPr>
+          <w:noProof/>
+        </w:rPr>
+        <w:drawing>
+          <wp:anchor distT="0" distB="0" distL="114300" distR="114300" simplePos="0" relativeHeight="251663360" behindDoc="0" locked="0" layoutInCell="1" allowOverlap="1" wp14:anchorId="041B44F7" wp14:editId="440082EA">
+            <wp:simplePos x="0" y="0"/>
+            <wp:positionH relativeFrom="column">
+              <wp:posOffset>-361950</wp:posOffset>
+            </wp:positionH>
+            <wp:positionV relativeFrom="paragraph">
+              <wp:posOffset>-396875</wp:posOffset>
+            </wp:positionV>
+            <wp:extent cx="6602730" cy="8622665"/>
+            <wp:effectExtent l="0" t="0" r="0" b="0"/>
+            <wp:wrapThrough wrapText="bothSides">
+              <wp:wrapPolygon edited="0">
+                <wp:start x="10968" y="2672"/>
+                <wp:lineTo x="8351" y="3531"/>
+                <wp:lineTo x="4238" y="3627"/>
+                <wp:lineTo x="3802" y="3674"/>
+                <wp:lineTo x="3677" y="8113"/>
+                <wp:lineTo x="3303" y="9640"/>
+                <wp:lineTo x="2929" y="10403"/>
+                <wp:lineTo x="2929" y="10594"/>
+                <wp:lineTo x="3054" y="11167"/>
+                <wp:lineTo x="3365" y="11930"/>
+                <wp:lineTo x="2057" y="11978"/>
+                <wp:lineTo x="1807" y="12073"/>
+                <wp:lineTo x="1870" y="12694"/>
+                <wp:lineTo x="1620" y="13123"/>
+                <wp:lineTo x="1371" y="13457"/>
+                <wp:lineTo x="1683" y="14221"/>
+                <wp:lineTo x="1433" y="14316"/>
+                <wp:lineTo x="1433" y="14507"/>
+                <wp:lineTo x="1745" y="14984"/>
+                <wp:lineTo x="1994" y="15748"/>
+                <wp:lineTo x="1496" y="16082"/>
+                <wp:lineTo x="1309" y="16368"/>
+                <wp:lineTo x="1745" y="17275"/>
+                <wp:lineTo x="1683" y="17514"/>
+                <wp:lineTo x="1683" y="18038"/>
+                <wp:lineTo x="1246" y="18516"/>
+                <wp:lineTo x="1309" y="18754"/>
+                <wp:lineTo x="2181" y="18802"/>
+                <wp:lineTo x="2181" y="19422"/>
+                <wp:lineTo x="3428" y="19566"/>
+                <wp:lineTo x="7977" y="19566"/>
+                <wp:lineTo x="8413" y="19995"/>
+                <wp:lineTo x="8475" y="20090"/>
+                <wp:lineTo x="8912" y="20090"/>
+                <wp:lineTo x="9909" y="19995"/>
+                <wp:lineTo x="10594" y="19804"/>
+                <wp:lineTo x="10844" y="18993"/>
+                <wp:lineTo x="10844" y="18802"/>
+                <wp:lineTo x="12651" y="18038"/>
+                <wp:lineTo x="18758" y="18038"/>
+                <wp:lineTo x="19818" y="17943"/>
+                <wp:lineTo x="19693" y="15700"/>
+                <wp:lineTo x="19319" y="15414"/>
+                <wp:lineTo x="18571" y="14984"/>
+                <wp:lineTo x="18696" y="13457"/>
+                <wp:lineTo x="19008" y="11930"/>
+                <wp:lineTo x="19319" y="11167"/>
+                <wp:lineTo x="19506" y="10546"/>
+                <wp:lineTo x="19132" y="9640"/>
+                <wp:lineTo x="18883" y="8876"/>
+                <wp:lineTo x="18571" y="6585"/>
+                <wp:lineTo x="18696" y="3722"/>
+                <wp:lineTo x="18135" y="3627"/>
+                <wp:lineTo x="14022" y="3531"/>
+                <wp:lineTo x="11405" y="2672"/>
+                <wp:lineTo x="10968" y="2672"/>
+              </wp:wrapPolygon>
+            </wp:wrapThrough>
+            <wp:docPr id="169200701" name="Picture 12" descr="A yellow frame with flowers and a bunny&#10;&#10;Description automatically generated"/>
+            <wp:cNvGraphicFramePr>
+              <a:graphicFrameLocks xmlns:a="http://schemas.openxmlformats.org/drawingml/2006/main" noChangeAspect="1"/>
+            </wp:cNvGraphicFramePr>
+            <a:graphic xmlns:a="http://schemas.openxmlformats.org/drawingml/2006/main">
+              <a:graphicData uri="http://schemas.openxmlformats.org/drawingml/2006/picture">
+                <pic:pic xmlns:pic="http://schemas.openxmlformats.org/drawingml/2006/picture">
+                  <pic:nvPicPr>
+                    <pic:cNvPr id="169200701" name="Picture 12" descr="A yellow frame with flowers and a bunny&#10;&#10;Description automatically generated"/>
+                    <pic:cNvPicPr>
+                      <a:picLocks noChangeAspect="1"/>
+                    </pic:cNvPicPr>
+                  </pic:nvPicPr>
+                  <pic:blipFill>
+                    <a:blip r:embed="rId6">
+                      <a:extLst>
+                        <a:ext uri="{28A0092B-C50C-407E-A947-70E740481C1C}">
+                          <a14:useLocalDpi xmlns:a14="http://schemas.microsoft.com/office/drawing/2010/main" val="0"/>
+                        </a:ext>
+                        <a:ext uri="{837473B0-CC2E-450A-ABE3-18F120FF3D39}">
+                          <a1611:picAttrSrcUrl xmlns:a1611="http://schemas.microsoft.com/office/drawing/2016/11/main" r:id="rId7"/>
+                        </a:ext>
+                      </a:extLst>
+                    </a:blip>
+                    <a:stretch>
+                      <a:fillRect/>
+                    </a:stretch>
+                  </pic:blipFill>
+                  <pic:spPr>
+                    <a:xfrm>
+                      <a:off x="0" y="0"/>
+                      <a:ext cx="6602730" cy="8622665"/>
+                    </a:xfrm>
+                    <a:prstGeom prst="rect">
+                      <a:avLst/>
+                    </a:prstGeom>
+                  </pic:spPr>
+                </pic:pic>
+              </a:graphicData>
+            </a:graphic>
+          </wp:anchor>
+        </w:drawing>
+      </w:r>
+    </w:p>
+    <w:p/>
+    <w:p/>
+    <w:p/>
+    <w:p/>
+    <w:p>
+      <w:r>
+        <w:rPr>
+          <w:noProof/>
+        </w:rPr>
+        <w:drawing>
+          <wp:anchor distT="0" distB="0" distL="114300" distR="114300" simplePos="0" relativeHeight="251666432" behindDoc="0" locked="0" layoutInCell="1" allowOverlap="1" wp14:anchorId="4B827D41" wp14:editId="4F7F575C">
+            <wp:simplePos x="0" y="0"/>
+            <wp:positionH relativeFrom="column">
+              <wp:posOffset>1231900</wp:posOffset>
+            </wp:positionH>
+            <wp:positionV relativeFrom="paragraph">
+              <wp:posOffset>53975</wp:posOffset>
+            </wp:positionV>
+            <wp:extent cx="3511550" cy="3511550"/>
+            <wp:effectExtent l="0" t="0" r="0" b="0"/>
+            <wp:wrapNone/>
+            <wp:docPr id="663059607" name="Picture 5" descr="image"/>
+            <wp:cNvGraphicFramePr>
+              <a:graphicFrameLocks xmlns:a="http://schemas.openxmlformats.org/drawingml/2006/main" noChangeAspect="1"/>
+            </wp:cNvGraphicFramePr>
+            <a:graphic xmlns:a="http://schemas.openxmlformats.org/drawingml/2006/main">
+              <a:graphicData uri="http://schemas.openxmlformats.org/drawingml/2006/picture">
+                <pic:pic xmlns:pic="http://schemas.openxmlformats.org/drawingml/2006/picture">
+                  <pic:nvPicPr>
+                    <pic:cNvPr id="0" name="Picture 1" descr="image"/>
+                    <pic:cNvPicPr>
+                      <a:picLocks noChangeAspect="1" noChangeArrowheads="1"/>
+                    </pic:cNvPicPr>
+                  </pic:nvPicPr>
+                  <pic:blipFill>
+                    <a:blip r:embed="rId8">
+                      <a:extLst>
+                        <a:ext uri="{28A0092B-C50C-407E-A947-70E740481C1C}">
+                          <a14:useLocalDpi xmlns:a14="http://schemas.microsoft.com/office/drawing/2010/main" val="0"/>
+                        </a:ext>
+                      </a:extLst>
+                    </a:blip>
+                    <a:srcRect/>
+                    <a:stretch>
+                      <a:fillRect/>
+                    </a:stretch>
+                  </pic:blipFill>
+                  <pic:spPr bwMode="auto">
+                    <a:xfrm>
+                      <a:off x="0" y="0"/>
+                      <a:ext cx="3511550" cy="3511550"/>
+                    </a:xfrm>
+                    <a:prstGeom prst="rect">
+                      <a:avLst/>
+                    </a:prstGeom>
+                    <a:noFill/>
+                    <a:ln>
+                      <a:noFill/>
+                    </a:ln>
+                  </pic:spPr>
+                </pic:pic>
+              </a:graphicData>
+            </a:graphic>
+            <wp14:sizeRelH relativeFrom="margin">
+              <wp14:pctWidth>0</wp14:pctWidth>
+            </wp14:sizeRelH>
+            <wp14:sizeRelV relativeFrom="margin">
+              <wp14:pctHeight>0</wp14:pctHeight>
+            </wp14:sizeRelV>
+          </wp:anchor>
+        </w:drawing>
+      </w:r>
+    </w:p>
+    <w:p/>
+    <w:p/>
     <w:sectPr>
       <w:pgSz w:w="11906" w:h="16838"/>
       <w:pgMar w:top="1440" w:right="1440" w:bottom="1440" w:left="1440" w:header="708" w:footer="708" w:gutter="0"/>
@@ -704,7 +695,7 @@
 </file>
 
 <file path=word/styles.xml><?xml version="1.0" encoding="utf-8"?>
-<w:styles xmlns:mc="http://schemas.openxmlformats.org/markup-compatibility/2006" xmlns:r="http://schemas.openxmlformats.org/officeDocument/2006/relationships" xmlns:w="http://schemas.openxmlformats.org/wordprocessingml/2006/main" xmlns:w14="http://schemas.microsoft.com/office/word/2010/wordml" xmlns:w15="http://schemas.microsoft.com/office/word/2012/wordml" xmlns:w16cex="http://schemas.microsoft.com/office/word/2018/wordml/cex" xmlns:w16cid="http://schemas.microsoft.com/office/word/2016/wordml/cid" xmlns:w16="http://schemas.microsoft.com/office/word/2018/wordml" xmlns:w16du="http://schemas.microsoft.com/office/word/2023/wordml/word16du" xmlns:w16sdtdh="http://schemas.microsoft.com/office/word/2020/wordml/sdtdatahash" xmlns:w16se="http://schemas.microsoft.com/office/word/2015/wordml/symex" mc:Ignorable="w14 w15 w16se w16cid w16 w16cex w16sdtdh w16du">
+<w:styles xmlns:mc="http://schemas.openxmlformats.org/markup-compatibility/2006" xmlns:r="http://schemas.openxmlformats.org/officeDocument/2006/relationships" xmlns:w="http://schemas.openxmlformats.org/wordprocessingml/2006/main" xmlns:w14="http://schemas.microsoft.com/office/word/2010/wordml" xmlns:w15="http://schemas.microsoft.com/office/word/2012/wordml" xmlns:w16cex="http://schemas.microsoft.com/office/word/2018/wordml/cex" xmlns:w16cid="http://schemas.microsoft.com/office/word/2016/wordml/cid" xmlns:w16="http://schemas.microsoft.com/office/word/2018/wordml" xmlns:w16du="http://schemas.microsoft.com/office/word/2023/wordml/word16du" xmlns:w16sdtdh="http://schemas.microsoft.com/office/word/2020/wordml/sdtdatahash" xmlns:w16sdtfl="http://schemas.microsoft.com/office/word/2024/wordml/sdtformatlock" xmlns:w16se="http://schemas.microsoft.com/office/word/2015/wordml/symex" mc:Ignorable="w14 w15 w16se w16cid w16 w16cex w16sdtdh w16sdtfl w16du">
   <w:docDefaults>
     <w:rPrDefault>
       <w:rPr>

</xml_diff>